<commit_message>
Update axios baseURL for production deployment
</commit_message>
<xml_diff>
--- a/אפיון טכני מערכת ניהול קבוצת כדורסל.docx
+++ b/אפיון טכני מערכת ניהול קבוצת כדורסל.docx
@@ -132,7 +132,7 @@
         <w:spacing w:after="0" w:line="240" w:lineRule="auto"/>
         <w:ind w:firstLine="720"/>
         <w:rPr>
-          <w:rFonts w:asciiTheme="minorBidi" w:eastAsia="Times New Roman" w:hAnsiTheme="minorBidi" w:hint="cs"/>
+          <w:rFonts w:asciiTheme="minorBidi" w:eastAsia="Times New Roman" w:hAnsiTheme="minorBidi"/>
           <w:sz w:val="20"/>
           <w:szCs w:val="20"/>
           <w:rtl/>
@@ -1754,7 +1754,6 @@
           <w:szCs w:val="20"/>
         </w:rPr>
       </w:pPr>
-      <w:proofErr w:type="gramStart"/>
       <w:r>
         <w:rPr>
           <w:rFonts w:asciiTheme="minorBidi" w:hAnsiTheme="minorBidi"/>
@@ -1772,7 +1771,6 @@
         </w:rPr>
         <w:t xml:space="preserve"> :</w:t>
       </w:r>
-      <w:proofErr w:type="gramEnd"/>
       <w:r>
         <w:rPr>
           <w:rFonts w:asciiTheme="minorBidi" w:eastAsia="Times New Roman" w:hAnsiTheme="minorBidi"/>
@@ -1865,11 +1863,20 @@
       </w:r>
       <w:r>
         <w:rPr>
-          <w:rFonts w:asciiTheme="minorBidi" w:eastAsia="Times New Roman" w:hAnsiTheme="minorBidi"/>
-          <w:sz w:val="20"/>
-          <w:szCs w:val="20"/>
-        </w:rPr>
-        <w:t>").</w:t>
+          <w:rFonts w:asciiTheme="minorBidi" w:eastAsia="Times New Roman" w:hAnsiTheme="minorBidi" w:hint="cs"/>
+          <w:sz w:val="20"/>
+          <w:szCs w:val="20"/>
+          <w:rtl/>
+        </w:rPr>
+        <w:t>"</w:t>
+      </w:r>
+      <w:r>
+        <w:rPr>
+          <w:rFonts w:asciiTheme="minorBidi" w:eastAsia="Times New Roman" w:hAnsiTheme="minorBidi"/>
+          <w:sz w:val="20"/>
+          <w:szCs w:val="20"/>
+        </w:rPr>
+        <w:t>(</w:t>
       </w:r>
     </w:p>
     <w:p>
@@ -2794,7 +2801,6 @@
           <w:rFonts w:asciiTheme="minorBidi" w:hAnsiTheme="minorBidi"/>
           <w:sz w:val="20"/>
           <w:szCs w:val="20"/>
-          <w:rtl/>
         </w:rPr>
       </w:pPr>
       <w:r>
@@ -2939,7 +2945,6 @@
           <w:rFonts w:asciiTheme="minorBidi" w:hAnsiTheme="minorBidi"/>
           <w:sz w:val="20"/>
           <w:szCs w:val="20"/>
-          <w:rtl/>
         </w:rPr>
       </w:pPr>
       <w:r>
@@ -3587,7 +3592,6 @@
           <w:rFonts w:asciiTheme="minorBidi" w:hAnsiTheme="minorBidi"/>
           <w:sz w:val="20"/>
           <w:szCs w:val="20"/>
-          <w:rtl/>
         </w:rPr>
       </w:pPr>
       <w:r>
@@ -4920,7 +4924,6 @@
           <w:rFonts w:asciiTheme="minorBidi" w:hAnsiTheme="minorBidi"/>
           <w:sz w:val="20"/>
           <w:szCs w:val="20"/>
-          <w:rtl/>
         </w:rPr>
       </w:pPr>
       <w:r>
@@ -5089,7 +5092,6 @@
           <w:rFonts w:asciiTheme="minorBidi" w:hAnsiTheme="minorBidi"/>
           <w:sz w:val="20"/>
           <w:szCs w:val="20"/>
-          <w:rtl/>
         </w:rPr>
       </w:pPr>
       <w:r>
@@ -5692,7 +5694,24 @@
           <w:sz w:val="20"/>
           <w:szCs w:val="20"/>
         </w:rPr>
-        <w:t xml:space="preserve"> -&gt; </w:t>
+        <w:t xml:space="preserve"> </w:t>
+      </w:r>
+      <w:r>
+        <w:rPr>
+          <w:rFonts w:asciiTheme="minorBidi" w:hAnsiTheme="minorBidi"/>
+          <w:sz w:val="20"/>
+          <w:szCs w:val="20"/>
+          <w:rtl/>
+        </w:rPr>
+        <w:t>-&gt;</w:t>
+      </w:r>
+      <w:r>
+        <w:rPr>
+          <w:rFonts w:asciiTheme="minorBidi" w:hAnsiTheme="minorBidi"/>
+          <w:sz w:val="20"/>
+          <w:szCs w:val="20"/>
+        </w:rPr>
+        <w:t xml:space="preserve"> </w:t>
       </w:r>
       <w:proofErr w:type="spellStart"/>
       <w:r>

</xml_diff>